<commit_message>
Rearranged the folder structure because i realised the other structure required extra calibration
</commit_message>
<xml_diff>
--- a/Photo Album Plan.docx
+++ b/Photo Album Plan.docx
@@ -228,6 +228,93 @@
         </w:rPr>
         <w:t>Final validation and submission</w:t>
       </w:r>
+    </w:p>
+    <w:p>
+      <w:pPr>
+        <w:rPr>
+          <w:sz w:val="32"/>
+          <w:szCs w:val="32"/>
+        </w:rPr>
+      </w:pPr>
+    </w:p>
+    <w:p>
+      <w:pPr>
+        <w:rPr>
+          <w:b/>
+          <w:bCs/>
+          <w:sz w:val="32"/>
+          <w:szCs w:val="32"/>
+        </w:rPr>
+      </w:pPr>
+      <w:r>
+        <w:rPr>
+          <w:b/>
+          <w:bCs/>
+          <w:sz w:val="32"/>
+          <w:szCs w:val="32"/>
+        </w:rPr>
+        <w:t>General ideas I want to implement</w:t>
+      </w:r>
+    </w:p>
+    <w:p>
+      <w:pPr>
+        <w:pStyle w:val="ListParagraph"/>
+        <w:numPr>
+          <w:ilvl w:val="0"/>
+          <w:numId w:val="3"/>
+        </w:numPr>
+        <w:rPr>
+          <w:sz w:val="32"/>
+          <w:szCs w:val="32"/>
+        </w:rPr>
+      </w:pPr>
+      <w:r>
+        <w:rPr>
+          <w:sz w:val="32"/>
+          <w:szCs w:val="32"/>
+        </w:rPr>
+        <w:t xml:space="preserve">Dynamic logo with eyes that follow the cursor might be a </w:t>
+      </w:r>
+      <w:r>
+        <w:rPr>
+          <w:sz w:val="32"/>
+          <w:szCs w:val="32"/>
+        </w:rPr>
+        <w:t>creative touch which highlights use of the DOM</w:t>
+      </w:r>
+    </w:p>
+    <w:p>
+      <w:pPr>
+        <w:pStyle w:val="ListParagraph"/>
+        <w:numPr>
+          <w:ilvl w:val="0"/>
+          <w:numId w:val="3"/>
+        </w:numPr>
+        <w:rPr>
+          <w:sz w:val="32"/>
+          <w:szCs w:val="32"/>
+        </w:rPr>
+      </w:pPr>
+      <w:r>
+        <w:rPr>
+          <w:sz w:val="32"/>
+          <w:szCs w:val="32"/>
+        </w:rPr>
+        <w:t>The navigation bar could include shortcuts to user’s frequently visited albums.</w:t>
+      </w:r>
+    </w:p>
+    <w:p>
+      <w:pPr>
+        <w:pStyle w:val="ListParagraph"/>
+        <w:numPr>
+          <w:ilvl w:val="0"/>
+          <w:numId w:val="3"/>
+        </w:numPr>
+        <w:rPr>
+          <w:sz w:val="32"/>
+          <w:szCs w:val="32"/>
+        </w:rPr>
+      </w:pPr>
     </w:p>
     <w:p>
       <w:pPr>
@@ -475,11 +562,127 @@
       </w:pPr>
     </w:lvl>
   </w:abstractNum>
+  <w:abstractNum w:abstractNumId="2" w15:restartNumberingAfterBreak="0">
+    <w:nsid w:val="61251229"/>
+    <w:multiLevelType w:val="hybridMultilevel"/>
+    <w:tmpl w:val="EA928822"/>
+    <w:lvl w:ilvl="0" w:tplc="08090001">
+      <w:start w:val="1"/>
+      <w:numFmt w:val="bullet"/>
+      <w:lvlText w:val=""/>
+      <w:lvlJc w:val="left"/>
+      <w:pPr>
+        <w:ind w:left="720" w:hanging="360"/>
+      </w:pPr>
+      <w:rPr>
+        <w:rFonts w:ascii="Symbol" w:hAnsi="Symbol" w:hint="default"/>
+      </w:rPr>
+    </w:lvl>
+    <w:lvl w:ilvl="1" w:tplc="08090003" w:tentative="1">
+      <w:start w:val="1"/>
+      <w:numFmt w:val="bullet"/>
+      <w:lvlText w:val="o"/>
+      <w:lvlJc w:val="left"/>
+      <w:pPr>
+        <w:ind w:left="1440" w:hanging="360"/>
+      </w:pPr>
+      <w:rPr>
+        <w:rFonts w:ascii="Courier New" w:hAnsi="Courier New" w:cs="Courier New" w:hint="default"/>
+      </w:rPr>
+    </w:lvl>
+    <w:lvl w:ilvl="2" w:tplc="08090005" w:tentative="1">
+      <w:start w:val="1"/>
+      <w:numFmt w:val="bullet"/>
+      <w:lvlText w:val=""/>
+      <w:lvlJc w:val="left"/>
+      <w:pPr>
+        <w:ind w:left="2160" w:hanging="360"/>
+      </w:pPr>
+      <w:rPr>
+        <w:rFonts w:ascii="Wingdings" w:hAnsi="Wingdings" w:hint="default"/>
+      </w:rPr>
+    </w:lvl>
+    <w:lvl w:ilvl="3" w:tplc="08090001" w:tentative="1">
+      <w:start w:val="1"/>
+      <w:numFmt w:val="bullet"/>
+      <w:lvlText w:val=""/>
+      <w:lvlJc w:val="left"/>
+      <w:pPr>
+        <w:ind w:left="2880" w:hanging="360"/>
+      </w:pPr>
+      <w:rPr>
+        <w:rFonts w:ascii="Symbol" w:hAnsi="Symbol" w:hint="default"/>
+      </w:rPr>
+    </w:lvl>
+    <w:lvl w:ilvl="4" w:tplc="08090003" w:tentative="1">
+      <w:start w:val="1"/>
+      <w:numFmt w:val="bullet"/>
+      <w:lvlText w:val="o"/>
+      <w:lvlJc w:val="left"/>
+      <w:pPr>
+        <w:ind w:left="3600" w:hanging="360"/>
+      </w:pPr>
+      <w:rPr>
+        <w:rFonts w:ascii="Courier New" w:hAnsi="Courier New" w:cs="Courier New" w:hint="default"/>
+      </w:rPr>
+    </w:lvl>
+    <w:lvl w:ilvl="5" w:tplc="08090005" w:tentative="1">
+      <w:start w:val="1"/>
+      <w:numFmt w:val="bullet"/>
+      <w:lvlText w:val=""/>
+      <w:lvlJc w:val="left"/>
+      <w:pPr>
+        <w:ind w:left="4320" w:hanging="360"/>
+      </w:pPr>
+      <w:rPr>
+        <w:rFonts w:ascii="Wingdings" w:hAnsi="Wingdings" w:hint="default"/>
+      </w:rPr>
+    </w:lvl>
+    <w:lvl w:ilvl="6" w:tplc="08090001" w:tentative="1">
+      <w:start w:val="1"/>
+      <w:numFmt w:val="bullet"/>
+      <w:lvlText w:val=""/>
+      <w:lvlJc w:val="left"/>
+      <w:pPr>
+        <w:ind w:left="5040" w:hanging="360"/>
+      </w:pPr>
+      <w:rPr>
+        <w:rFonts w:ascii="Symbol" w:hAnsi="Symbol" w:hint="default"/>
+      </w:rPr>
+    </w:lvl>
+    <w:lvl w:ilvl="7" w:tplc="08090003" w:tentative="1">
+      <w:start w:val="1"/>
+      <w:numFmt w:val="bullet"/>
+      <w:lvlText w:val="o"/>
+      <w:lvlJc w:val="left"/>
+      <w:pPr>
+        <w:ind w:left="5760" w:hanging="360"/>
+      </w:pPr>
+      <w:rPr>
+        <w:rFonts w:ascii="Courier New" w:hAnsi="Courier New" w:cs="Courier New" w:hint="default"/>
+      </w:rPr>
+    </w:lvl>
+    <w:lvl w:ilvl="8" w:tplc="08090005" w:tentative="1">
+      <w:start w:val="1"/>
+      <w:numFmt w:val="bullet"/>
+      <w:lvlText w:val=""/>
+      <w:lvlJc w:val="left"/>
+      <w:pPr>
+        <w:ind w:left="6480" w:hanging="360"/>
+      </w:pPr>
+      <w:rPr>
+        <w:rFonts w:ascii="Wingdings" w:hAnsi="Wingdings" w:hint="default"/>
+      </w:rPr>
+    </w:lvl>
+  </w:abstractNum>
   <w:num w:numId="1" w16cid:durableId="1815831512">
     <w:abstractNumId w:val="1"/>
   </w:num>
   <w:num w:numId="2" w16cid:durableId="1003237167">
     <w:abstractNumId w:val="0"/>
+  </w:num>
+  <w:num w:numId="3" w16cid:durableId="627199340">
+    <w:abstractNumId w:val="2"/>
   </w:num>
 </w:numbering>
 </file>
@@ -1087,6 +1290,7 @@
   <w:style w:type="character" w:default="1" w:styleId="DefaultParagraphFont">
     <w:name w:val="Default Paragraph Font"/>
     <w:uiPriority w:val="1"/>
+    <w:semiHidden/>
     <w:unhideWhenUsed/>
   </w:style>
   <w:style w:type="table" w:default="1" w:styleId="TableNormal">

</xml_diff>